<commit_message>
Added part 7 to the file AlvarezRonyGitTutorial-06-01-2016.docx
</commit_message>
<xml_diff>
--- a/AlvarezRonyGitTutorial-06-01-2016.docx
+++ b/AlvarezRonyGitTutorial-06-01-2016.docx
@@ -25,19 +25,76 @@
         <w:rPr>
           <w:b/>
         </w:rPr>
-        <w:t>What is GitHub? When was it created? Why? By who? What similar platforms exist? Why would you use such a platform? (Answer between 5 and 10 lines)</w:t>
+        <w:t xml:space="preserve">What is </w:t>
+      </w:r>
+      <w:proofErr w:type="spellStart"/>
+      <w:r>
+        <w:rPr>
+          <w:b/>
+        </w:rPr>
+        <w:t>GitHub</w:t>
+      </w:r>
+      <w:proofErr w:type="spellEnd"/>
+      <w:r>
+        <w:rPr>
+          <w:b/>
+        </w:rPr>
+        <w:t xml:space="preserve">? When was it created? Why? </w:t>
+      </w:r>
+      <w:proofErr w:type="gramStart"/>
+      <w:r>
+        <w:rPr>
+          <w:b/>
+        </w:rPr>
+        <w:t>By who?</w:t>
+      </w:r>
+      <w:proofErr w:type="gramEnd"/>
+      <w:r>
+        <w:rPr>
+          <w:b/>
+        </w:rPr>
+        <w:t xml:space="preserve"> What similar platforms exist? Why would you use such a platform? (Answer between 5 and 10 lines)</w:t>
       </w:r>
     </w:p>
     <w:p/>
     <w:p>
-      <w:r>
-        <w:t>Github is a web-based service for git repositories. It allows to host remote git repositories and has a wealth of community</w:t>
+      <w:proofErr w:type="spellStart"/>
+      <w:r>
+        <w:t>Github</w:t>
+      </w:r>
+      <w:proofErr w:type="spellEnd"/>
+      <w:r>
+        <w:t xml:space="preserve"> is a web-based service for </w:t>
+      </w:r>
+      <w:proofErr w:type="spellStart"/>
+      <w:r>
+        <w:t>git</w:t>
+      </w:r>
+      <w:proofErr w:type="spellEnd"/>
+      <w:r>
+        <w:t xml:space="preserve"> repositories. It allows to host remote </w:t>
+      </w:r>
+      <w:proofErr w:type="spellStart"/>
+      <w:r>
+        <w:t>git</w:t>
+      </w:r>
+      <w:proofErr w:type="spellEnd"/>
+      <w:r>
+        <w:t xml:space="preserve"> repositories and has a wealth of community</w:t>
       </w:r>
       <w:r>
         <w:t xml:space="preserve"> based</w:t>
       </w:r>
       <w:r>
-        <w:t xml:space="preserve"> services that make it ideal for open source projects. GitHub was created in 2005</w:t>
+        <w:t xml:space="preserve"> services that make it ideal for open source projects. </w:t>
+      </w:r>
+      <w:proofErr w:type="spellStart"/>
+      <w:r>
+        <w:t>GitHub</w:t>
+      </w:r>
+      <w:proofErr w:type="spellEnd"/>
+      <w:r>
+        <w:t xml:space="preserve"> was created in 2005</w:t>
       </w:r>
       <w:r>
         <w:t xml:space="preserve"> by Linus Torvalds</w:t>
@@ -52,7 +109,31 @@
         <w:t>Linux</w:t>
       </w:r>
       <w:r>
-        <w:t xml:space="preserve"> kernel and the commercial company that developed BitKeeper broke down, and the tools free of charge that they had were revoked. Some of the similar platforms are GitLab and BitBucket.</w:t>
+        <w:t xml:space="preserve"> kernel and the commercial company that developed </w:t>
+      </w:r>
+      <w:proofErr w:type="spellStart"/>
+      <w:r>
+        <w:t>BitKeeper</w:t>
+      </w:r>
+      <w:proofErr w:type="spellEnd"/>
+      <w:r>
+        <w:t xml:space="preserve"> broke down, and the tools free of charge that they had were revoked. Some of the similar platforms are </w:t>
+      </w:r>
+      <w:proofErr w:type="spellStart"/>
+      <w:r>
+        <w:t>GitLab</w:t>
+      </w:r>
+      <w:proofErr w:type="spellEnd"/>
+      <w:r>
+        <w:t xml:space="preserve"> and </w:t>
+      </w:r>
+      <w:proofErr w:type="spellStart"/>
+      <w:r>
+        <w:t>BitBucket</w:t>
+      </w:r>
+      <w:proofErr w:type="spellEnd"/>
+      <w:r>
+        <w:t>.</w:t>
       </w:r>
       <w:r>
         <w:t xml:space="preserve"> The main reason why you would want to use it is because it allows more than person to safely work on the same project without interfering with each other.</w:t>
@@ -82,7 +163,21 @@
         <w:rPr>
           <w:b/>
         </w:rPr>
-        <w:t>Define the following terms in the context of Git (2 lines maximum):</w:t>
+        <w:t xml:space="preserve">Define the following terms in the context of </w:t>
+      </w:r>
+      <w:proofErr w:type="spellStart"/>
+      <w:r>
+        <w:rPr>
+          <w:b/>
+        </w:rPr>
+        <w:t>Git</w:t>
+      </w:r>
+      <w:proofErr w:type="spellEnd"/>
+      <w:r>
+        <w:rPr>
+          <w:b/>
+        </w:rPr>
+        <w:t xml:space="preserve"> (2 lines maximum):</w:t>
       </w:r>
     </w:p>
     <w:p>
@@ -241,12 +336,7 @@
         <w:t xml:space="preserve"> -&gt;</w:t>
       </w:r>
       <w:r>
-        <w:t xml:space="preserve"> J</w:t>
-      </w:r>
-      <w:bookmarkStart w:id="0" w:name="_GoBack"/>
-      <w:bookmarkEnd w:id="0"/>
-      <w:r>
-        <w:t>oin two or more development histories together</w:t>
+        <w:t xml:space="preserve"> Join two or more development histories together</w:t>
       </w:r>
     </w:p>
     <w:p>
@@ -327,6 +417,215 @@
         <w:t xml:space="preserve"> Generates a request asking your upstream to pull changes into their tree</w:t>
       </w:r>
     </w:p>
+    <w:p/>
+    <w:p>
+      <w:pPr>
+        <w:rPr>
+          <w:b/>
+        </w:rPr>
+      </w:pPr>
+      <w:r>
+        <w:rPr>
+          <w:b/>
+        </w:rPr>
+        <w:t>Part 7:</w:t>
+      </w:r>
+    </w:p>
+    <w:p>
+      <w:pPr>
+        <w:rPr>
+          <w:b/>
+        </w:rPr>
+      </w:pPr>
+      <w:r>
+        <w:rPr>
+          <w:b/>
+        </w:rPr>
+        <w:t>Strategy I used to do this part of the exercise</w:t>
+      </w:r>
+    </w:p>
+    <w:p>
+      <w:pPr>
+        <w:pStyle w:val="ListParagraph"/>
+        <w:numPr>
+          <w:ilvl w:val="0"/>
+          <w:numId w:val="2"/>
+        </w:numPr>
+      </w:pPr>
+      <w:r>
+        <w:t>Forked the original reposit</w:t>
+      </w:r>
+      <w:r>
+        <w:t>ory</w:t>
+      </w:r>
+    </w:p>
+    <w:p>
+      <w:pPr>
+        <w:pStyle w:val="ListParagraph"/>
+        <w:numPr>
+          <w:ilvl w:val="0"/>
+          <w:numId w:val="2"/>
+        </w:numPr>
+      </w:pPr>
+      <w:r>
+        <w:t>Cloned the</w:t>
+      </w:r>
+      <w:r>
+        <w:t xml:space="preserve"> forked repository</w:t>
+      </w:r>
+      <w:bookmarkStart w:id="0" w:name="_GoBack"/>
+      <w:bookmarkEnd w:id="0"/>
+    </w:p>
+    <w:p>
+      <w:pPr>
+        <w:pStyle w:val="ListParagraph"/>
+        <w:numPr>
+          <w:ilvl w:val="0"/>
+          <w:numId w:val="2"/>
+        </w:numPr>
+      </w:pPr>
+      <w:r>
+        <w:t>Pushed the changes I made to my forked repository</w:t>
+      </w:r>
+    </w:p>
+    <w:p>
+      <w:pPr>
+        <w:pStyle w:val="ListParagraph"/>
+        <w:numPr>
+          <w:ilvl w:val="0"/>
+          <w:numId w:val="2"/>
+        </w:numPr>
+      </w:pPr>
+      <w:r>
+        <w:t>Pressed the pull request button on my forked repository</w:t>
+      </w:r>
+    </w:p>
+    <w:p>
+      <w:pPr>
+        <w:pStyle w:val="ListParagraph"/>
+        <w:numPr>
+          <w:ilvl w:val="0"/>
+          <w:numId w:val="2"/>
+        </w:numPr>
+      </w:pPr>
+      <w:r>
+        <w:t>Created the pull request</w:t>
+      </w:r>
+    </w:p>
+    <w:p>
+      <w:pPr>
+        <w:rPr>
+          <w:b/>
+        </w:rPr>
+      </w:pPr>
+      <w:r>
+        <w:rPr>
+          <w:b/>
+        </w:rPr>
+        <w:t>Commands I used to do this part of the exercise</w:t>
+      </w:r>
+    </w:p>
+    <w:p>
+      <w:pPr>
+        <w:pStyle w:val="ListParagraph"/>
+        <w:numPr>
+          <w:ilvl w:val="0"/>
+          <w:numId w:val="3"/>
+        </w:numPr>
+      </w:pPr>
+      <w:proofErr w:type="spellStart"/>
+      <w:proofErr w:type="gramStart"/>
+      <w:r>
+        <w:t>git</w:t>
+      </w:r>
+      <w:proofErr w:type="spellEnd"/>
+      <w:proofErr w:type="gramEnd"/>
+      <w:r>
+        <w:t xml:space="preserve"> clone</w:t>
+      </w:r>
+    </w:p>
+    <w:p>
+      <w:pPr>
+        <w:pStyle w:val="ListParagraph"/>
+        <w:numPr>
+          <w:ilvl w:val="0"/>
+          <w:numId w:val="3"/>
+        </w:numPr>
+      </w:pPr>
+      <w:proofErr w:type="spellStart"/>
+      <w:proofErr w:type="gramStart"/>
+      <w:r>
+        <w:t>git</w:t>
+      </w:r>
+      <w:proofErr w:type="spellEnd"/>
+      <w:proofErr w:type="gramEnd"/>
+      <w:r>
+        <w:t xml:space="preserve"> status</w:t>
+      </w:r>
+    </w:p>
+    <w:p>
+      <w:pPr>
+        <w:pStyle w:val="ListParagraph"/>
+        <w:numPr>
+          <w:ilvl w:val="0"/>
+          <w:numId w:val="3"/>
+        </w:numPr>
+      </w:pPr>
+      <w:proofErr w:type="spellStart"/>
+      <w:proofErr w:type="gramStart"/>
+      <w:r>
+        <w:t>git</w:t>
+      </w:r>
+      <w:proofErr w:type="spellEnd"/>
+      <w:proofErr w:type="gramEnd"/>
+      <w:r>
+        <w:t xml:space="preserve"> add</w:t>
+      </w:r>
+    </w:p>
+    <w:p>
+      <w:pPr>
+        <w:pStyle w:val="ListParagraph"/>
+        <w:numPr>
+          <w:ilvl w:val="0"/>
+          <w:numId w:val="3"/>
+        </w:numPr>
+      </w:pPr>
+      <w:proofErr w:type="spellStart"/>
+      <w:proofErr w:type="gramStart"/>
+      <w:r>
+        <w:t>git</w:t>
+      </w:r>
+      <w:proofErr w:type="spellEnd"/>
+      <w:proofErr w:type="gramEnd"/>
+      <w:r>
+        <w:t xml:space="preserve"> commit</w:t>
+      </w:r>
+    </w:p>
+    <w:p>
+      <w:pPr>
+        <w:pStyle w:val="ListParagraph"/>
+        <w:numPr>
+          <w:ilvl w:val="0"/>
+          <w:numId w:val="3"/>
+        </w:numPr>
+      </w:pPr>
+      <w:proofErr w:type="spellStart"/>
+      <w:proofErr w:type="gramStart"/>
+      <w:r>
+        <w:t>git</w:t>
+      </w:r>
+      <w:proofErr w:type="spellEnd"/>
+      <w:proofErr w:type="gramEnd"/>
+      <w:r>
+        <w:t xml:space="preserve"> push</w:t>
+      </w:r>
+    </w:p>
+    <w:p>
+      <w:pPr>
+        <w:pStyle w:val="ListParagraph"/>
+      </w:pPr>
+    </w:p>
+    <w:p/>
     <w:p/>
     <w:sectPr>
       <w:pgSz w:w="12240" w:h="15840"/>
@@ -453,8 +752,356 @@
       </w:rPr>
     </w:lvl>
   </w:abstractNum>
+  <w:abstractNum w:abstractNumId="1">
+    <w:nsid w:val="3C890991"/>
+    <w:multiLevelType w:val="hybridMultilevel"/>
+    <w:tmpl w:val="52EA3C14"/>
+    <w:lvl w:ilvl="0" w:tplc="04090001">
+      <w:start w:val="1"/>
+      <w:numFmt w:val="bullet"/>
+      <w:lvlText w:val=""/>
+      <w:lvlJc w:val="left"/>
+      <w:pPr>
+        <w:ind w:left="720" w:hanging="360"/>
+      </w:pPr>
+      <w:rPr>
+        <w:rFonts w:ascii="Symbol" w:hAnsi="Symbol" w:hint="default"/>
+      </w:rPr>
+    </w:lvl>
+    <w:lvl w:ilvl="1" w:tplc="04090003" w:tentative="1">
+      <w:start w:val="1"/>
+      <w:numFmt w:val="bullet"/>
+      <w:lvlText w:val="o"/>
+      <w:lvlJc w:val="left"/>
+      <w:pPr>
+        <w:ind w:left="1440" w:hanging="360"/>
+      </w:pPr>
+      <w:rPr>
+        <w:rFonts w:ascii="Courier New" w:hAnsi="Courier New" w:hint="default"/>
+      </w:rPr>
+    </w:lvl>
+    <w:lvl w:ilvl="2" w:tplc="04090005" w:tentative="1">
+      <w:start w:val="1"/>
+      <w:numFmt w:val="bullet"/>
+      <w:lvlText w:val=""/>
+      <w:lvlJc w:val="left"/>
+      <w:pPr>
+        <w:ind w:left="2160" w:hanging="360"/>
+      </w:pPr>
+      <w:rPr>
+        <w:rFonts w:ascii="Wingdings" w:hAnsi="Wingdings" w:hint="default"/>
+      </w:rPr>
+    </w:lvl>
+    <w:lvl w:ilvl="3" w:tplc="04090001" w:tentative="1">
+      <w:start w:val="1"/>
+      <w:numFmt w:val="bullet"/>
+      <w:lvlText w:val=""/>
+      <w:lvlJc w:val="left"/>
+      <w:pPr>
+        <w:ind w:left="2880" w:hanging="360"/>
+      </w:pPr>
+      <w:rPr>
+        <w:rFonts w:ascii="Symbol" w:hAnsi="Symbol" w:hint="default"/>
+      </w:rPr>
+    </w:lvl>
+    <w:lvl w:ilvl="4" w:tplc="04090003" w:tentative="1">
+      <w:start w:val="1"/>
+      <w:numFmt w:val="bullet"/>
+      <w:lvlText w:val="o"/>
+      <w:lvlJc w:val="left"/>
+      <w:pPr>
+        <w:ind w:left="3600" w:hanging="360"/>
+      </w:pPr>
+      <w:rPr>
+        <w:rFonts w:ascii="Courier New" w:hAnsi="Courier New" w:hint="default"/>
+      </w:rPr>
+    </w:lvl>
+    <w:lvl w:ilvl="5" w:tplc="04090005" w:tentative="1">
+      <w:start w:val="1"/>
+      <w:numFmt w:val="bullet"/>
+      <w:lvlText w:val=""/>
+      <w:lvlJc w:val="left"/>
+      <w:pPr>
+        <w:ind w:left="4320" w:hanging="360"/>
+      </w:pPr>
+      <w:rPr>
+        <w:rFonts w:ascii="Wingdings" w:hAnsi="Wingdings" w:hint="default"/>
+      </w:rPr>
+    </w:lvl>
+    <w:lvl w:ilvl="6" w:tplc="04090001" w:tentative="1">
+      <w:start w:val="1"/>
+      <w:numFmt w:val="bullet"/>
+      <w:lvlText w:val=""/>
+      <w:lvlJc w:val="left"/>
+      <w:pPr>
+        <w:ind w:left="5040" w:hanging="360"/>
+      </w:pPr>
+      <w:rPr>
+        <w:rFonts w:ascii="Symbol" w:hAnsi="Symbol" w:hint="default"/>
+      </w:rPr>
+    </w:lvl>
+    <w:lvl w:ilvl="7" w:tplc="04090003" w:tentative="1">
+      <w:start w:val="1"/>
+      <w:numFmt w:val="bullet"/>
+      <w:lvlText w:val="o"/>
+      <w:lvlJc w:val="left"/>
+      <w:pPr>
+        <w:ind w:left="5760" w:hanging="360"/>
+      </w:pPr>
+      <w:rPr>
+        <w:rFonts w:ascii="Courier New" w:hAnsi="Courier New" w:hint="default"/>
+      </w:rPr>
+    </w:lvl>
+    <w:lvl w:ilvl="8" w:tplc="04090005" w:tentative="1">
+      <w:start w:val="1"/>
+      <w:numFmt w:val="bullet"/>
+      <w:lvlText w:val=""/>
+      <w:lvlJc w:val="left"/>
+      <w:pPr>
+        <w:ind w:left="6480" w:hanging="360"/>
+      </w:pPr>
+      <w:rPr>
+        <w:rFonts w:ascii="Wingdings" w:hAnsi="Wingdings" w:hint="default"/>
+      </w:rPr>
+    </w:lvl>
+  </w:abstractNum>
+  <w:abstractNum w:abstractNumId="2">
+    <w:nsid w:val="4D0B5A65"/>
+    <w:multiLevelType w:val="hybridMultilevel"/>
+    <w:tmpl w:val="263654A2"/>
+    <w:lvl w:ilvl="0" w:tplc="04090001">
+      <w:start w:val="1"/>
+      <w:numFmt w:val="bullet"/>
+      <w:lvlText w:val=""/>
+      <w:lvlJc w:val="left"/>
+      <w:pPr>
+        <w:ind w:left="720" w:hanging="360"/>
+      </w:pPr>
+      <w:rPr>
+        <w:rFonts w:ascii="Symbol" w:hAnsi="Symbol" w:hint="default"/>
+      </w:rPr>
+    </w:lvl>
+    <w:lvl w:ilvl="1" w:tplc="04090003" w:tentative="1">
+      <w:start w:val="1"/>
+      <w:numFmt w:val="bullet"/>
+      <w:lvlText w:val="o"/>
+      <w:lvlJc w:val="left"/>
+      <w:pPr>
+        <w:ind w:left="1440" w:hanging="360"/>
+      </w:pPr>
+      <w:rPr>
+        <w:rFonts w:ascii="Courier New" w:hAnsi="Courier New" w:hint="default"/>
+      </w:rPr>
+    </w:lvl>
+    <w:lvl w:ilvl="2" w:tplc="04090005" w:tentative="1">
+      <w:start w:val="1"/>
+      <w:numFmt w:val="bullet"/>
+      <w:lvlText w:val=""/>
+      <w:lvlJc w:val="left"/>
+      <w:pPr>
+        <w:ind w:left="2160" w:hanging="360"/>
+      </w:pPr>
+      <w:rPr>
+        <w:rFonts w:ascii="Wingdings" w:hAnsi="Wingdings" w:hint="default"/>
+      </w:rPr>
+    </w:lvl>
+    <w:lvl w:ilvl="3" w:tplc="04090001" w:tentative="1">
+      <w:start w:val="1"/>
+      <w:numFmt w:val="bullet"/>
+      <w:lvlText w:val=""/>
+      <w:lvlJc w:val="left"/>
+      <w:pPr>
+        <w:ind w:left="2880" w:hanging="360"/>
+      </w:pPr>
+      <w:rPr>
+        <w:rFonts w:ascii="Symbol" w:hAnsi="Symbol" w:hint="default"/>
+      </w:rPr>
+    </w:lvl>
+    <w:lvl w:ilvl="4" w:tplc="04090003" w:tentative="1">
+      <w:start w:val="1"/>
+      <w:numFmt w:val="bullet"/>
+      <w:lvlText w:val="o"/>
+      <w:lvlJc w:val="left"/>
+      <w:pPr>
+        <w:ind w:left="3600" w:hanging="360"/>
+      </w:pPr>
+      <w:rPr>
+        <w:rFonts w:ascii="Courier New" w:hAnsi="Courier New" w:hint="default"/>
+      </w:rPr>
+    </w:lvl>
+    <w:lvl w:ilvl="5" w:tplc="04090005" w:tentative="1">
+      <w:start w:val="1"/>
+      <w:numFmt w:val="bullet"/>
+      <w:lvlText w:val=""/>
+      <w:lvlJc w:val="left"/>
+      <w:pPr>
+        <w:ind w:left="4320" w:hanging="360"/>
+      </w:pPr>
+      <w:rPr>
+        <w:rFonts w:ascii="Wingdings" w:hAnsi="Wingdings" w:hint="default"/>
+      </w:rPr>
+    </w:lvl>
+    <w:lvl w:ilvl="6" w:tplc="04090001" w:tentative="1">
+      <w:start w:val="1"/>
+      <w:numFmt w:val="bullet"/>
+      <w:lvlText w:val=""/>
+      <w:lvlJc w:val="left"/>
+      <w:pPr>
+        <w:ind w:left="5040" w:hanging="360"/>
+      </w:pPr>
+      <w:rPr>
+        <w:rFonts w:ascii="Symbol" w:hAnsi="Symbol" w:hint="default"/>
+      </w:rPr>
+    </w:lvl>
+    <w:lvl w:ilvl="7" w:tplc="04090003" w:tentative="1">
+      <w:start w:val="1"/>
+      <w:numFmt w:val="bullet"/>
+      <w:lvlText w:val="o"/>
+      <w:lvlJc w:val="left"/>
+      <w:pPr>
+        <w:ind w:left="5760" w:hanging="360"/>
+      </w:pPr>
+      <w:rPr>
+        <w:rFonts w:ascii="Courier New" w:hAnsi="Courier New" w:hint="default"/>
+      </w:rPr>
+    </w:lvl>
+    <w:lvl w:ilvl="8" w:tplc="04090005" w:tentative="1">
+      <w:start w:val="1"/>
+      <w:numFmt w:val="bullet"/>
+      <w:lvlText w:val=""/>
+      <w:lvlJc w:val="left"/>
+      <w:pPr>
+        <w:ind w:left="6480" w:hanging="360"/>
+      </w:pPr>
+      <w:rPr>
+        <w:rFonts w:ascii="Wingdings" w:hAnsi="Wingdings" w:hint="default"/>
+      </w:rPr>
+    </w:lvl>
+  </w:abstractNum>
+  <w:abstractNum w:abstractNumId="3">
+    <w:nsid w:val="6705050E"/>
+    <w:multiLevelType w:val="hybridMultilevel"/>
+    <w:tmpl w:val="29A644CE"/>
+    <w:lvl w:ilvl="0" w:tplc="04090001">
+      <w:start w:val="1"/>
+      <w:numFmt w:val="bullet"/>
+      <w:lvlText w:val=""/>
+      <w:lvlJc w:val="left"/>
+      <w:pPr>
+        <w:ind w:left="720" w:hanging="360"/>
+      </w:pPr>
+      <w:rPr>
+        <w:rFonts w:ascii="Symbol" w:hAnsi="Symbol" w:hint="default"/>
+      </w:rPr>
+    </w:lvl>
+    <w:lvl w:ilvl="1" w:tplc="04090003" w:tentative="1">
+      <w:start w:val="1"/>
+      <w:numFmt w:val="bullet"/>
+      <w:lvlText w:val="o"/>
+      <w:lvlJc w:val="left"/>
+      <w:pPr>
+        <w:ind w:left="1440" w:hanging="360"/>
+      </w:pPr>
+      <w:rPr>
+        <w:rFonts w:ascii="Courier New" w:hAnsi="Courier New" w:hint="default"/>
+      </w:rPr>
+    </w:lvl>
+    <w:lvl w:ilvl="2" w:tplc="04090005" w:tentative="1">
+      <w:start w:val="1"/>
+      <w:numFmt w:val="bullet"/>
+      <w:lvlText w:val=""/>
+      <w:lvlJc w:val="left"/>
+      <w:pPr>
+        <w:ind w:left="2160" w:hanging="360"/>
+      </w:pPr>
+      <w:rPr>
+        <w:rFonts w:ascii="Wingdings" w:hAnsi="Wingdings" w:hint="default"/>
+      </w:rPr>
+    </w:lvl>
+    <w:lvl w:ilvl="3" w:tplc="04090001" w:tentative="1">
+      <w:start w:val="1"/>
+      <w:numFmt w:val="bullet"/>
+      <w:lvlText w:val=""/>
+      <w:lvlJc w:val="left"/>
+      <w:pPr>
+        <w:ind w:left="2880" w:hanging="360"/>
+      </w:pPr>
+      <w:rPr>
+        <w:rFonts w:ascii="Symbol" w:hAnsi="Symbol" w:hint="default"/>
+      </w:rPr>
+    </w:lvl>
+    <w:lvl w:ilvl="4" w:tplc="04090003" w:tentative="1">
+      <w:start w:val="1"/>
+      <w:numFmt w:val="bullet"/>
+      <w:lvlText w:val="o"/>
+      <w:lvlJc w:val="left"/>
+      <w:pPr>
+        <w:ind w:left="3600" w:hanging="360"/>
+      </w:pPr>
+      <w:rPr>
+        <w:rFonts w:ascii="Courier New" w:hAnsi="Courier New" w:hint="default"/>
+      </w:rPr>
+    </w:lvl>
+    <w:lvl w:ilvl="5" w:tplc="04090005" w:tentative="1">
+      <w:start w:val="1"/>
+      <w:numFmt w:val="bullet"/>
+      <w:lvlText w:val=""/>
+      <w:lvlJc w:val="left"/>
+      <w:pPr>
+        <w:ind w:left="4320" w:hanging="360"/>
+      </w:pPr>
+      <w:rPr>
+        <w:rFonts w:ascii="Wingdings" w:hAnsi="Wingdings" w:hint="default"/>
+      </w:rPr>
+    </w:lvl>
+    <w:lvl w:ilvl="6" w:tplc="04090001" w:tentative="1">
+      <w:start w:val="1"/>
+      <w:numFmt w:val="bullet"/>
+      <w:lvlText w:val=""/>
+      <w:lvlJc w:val="left"/>
+      <w:pPr>
+        <w:ind w:left="5040" w:hanging="360"/>
+      </w:pPr>
+      <w:rPr>
+        <w:rFonts w:ascii="Symbol" w:hAnsi="Symbol" w:hint="default"/>
+      </w:rPr>
+    </w:lvl>
+    <w:lvl w:ilvl="7" w:tplc="04090003" w:tentative="1">
+      <w:start w:val="1"/>
+      <w:numFmt w:val="bullet"/>
+      <w:lvlText w:val="o"/>
+      <w:lvlJc w:val="left"/>
+      <w:pPr>
+        <w:ind w:left="5760" w:hanging="360"/>
+      </w:pPr>
+      <w:rPr>
+        <w:rFonts w:ascii="Courier New" w:hAnsi="Courier New" w:hint="default"/>
+      </w:rPr>
+    </w:lvl>
+    <w:lvl w:ilvl="8" w:tplc="04090005" w:tentative="1">
+      <w:start w:val="1"/>
+      <w:numFmt w:val="bullet"/>
+      <w:lvlText w:val=""/>
+      <w:lvlJc w:val="left"/>
+      <w:pPr>
+        <w:ind w:left="6480" w:hanging="360"/>
+      </w:pPr>
+      <w:rPr>
+        <w:rFonts w:ascii="Wingdings" w:hAnsi="Wingdings" w:hint="default"/>
+      </w:rPr>
+    </w:lvl>
+  </w:abstractNum>
   <w:num w:numId="1">
     <w:abstractNumId w:val="0"/>
+  </w:num>
+  <w:num w:numId="2">
+    <w:abstractNumId w:val="2"/>
+  </w:num>
+  <w:num w:numId="3">
+    <w:abstractNumId w:val="3"/>
+  </w:num>
+  <w:num w:numId="4">
+    <w:abstractNumId w:val="1"/>
   </w:num>
 </w:numbering>
 </file>
@@ -618,6 +1265,7 @@
   <w:style w:type="character" w:default="1" w:styleId="DefaultParagraphFont">
     <w:name w:val="Default Paragraph Font"/>
     <w:uiPriority w:val="1"/>
+    <w:semiHidden/>
     <w:unhideWhenUsed/>
   </w:style>
   <w:style w:type="table" w:default="1" w:styleId="TableNormal">
@@ -640,6 +1288,28 @@
     <w:uiPriority w:val="99"/>
     <w:semiHidden/>
     <w:unhideWhenUsed/>
+  </w:style>
+  <w:style w:type="paragraph" w:styleId="ListParagraph">
+    <w:name w:val="List Paragraph"/>
+    <w:basedOn w:val="Normal"/>
+    <w:uiPriority w:val="34"/>
+    <w:qFormat/>
+    <w:rsid w:val="00011C60"/>
+    <w:pPr>
+      <w:ind w:left="720"/>
+      <w:contextualSpacing/>
+    </w:pPr>
+  </w:style>
+  <w:style w:type="character" w:styleId="Hyperlink">
+    <w:name w:val="Hyperlink"/>
+    <w:basedOn w:val="DefaultParagraphFont"/>
+    <w:uiPriority w:val="99"/>
+    <w:unhideWhenUsed/>
+    <w:rsid w:val="001637DA"/>
+    <w:rPr>
+      <w:color w:val="0000FF" w:themeColor="hyperlink"/>
+      <w:u w:val="single"/>
+    </w:rPr>
   </w:style>
 </w:styles>
 </file>
@@ -803,6 +1473,7 @@
   <w:style w:type="character" w:default="1" w:styleId="DefaultParagraphFont">
     <w:name w:val="Default Paragraph Font"/>
     <w:uiPriority w:val="1"/>
+    <w:semiHidden/>
     <w:unhideWhenUsed/>
   </w:style>
   <w:style w:type="table" w:default="1" w:styleId="TableNormal">
@@ -825,6 +1496,28 @@
     <w:uiPriority w:val="99"/>
     <w:semiHidden/>
     <w:unhideWhenUsed/>
+  </w:style>
+  <w:style w:type="paragraph" w:styleId="ListParagraph">
+    <w:name w:val="List Paragraph"/>
+    <w:basedOn w:val="Normal"/>
+    <w:uiPriority w:val="34"/>
+    <w:qFormat/>
+    <w:rsid w:val="00011C60"/>
+    <w:pPr>
+      <w:ind w:left="720"/>
+      <w:contextualSpacing/>
+    </w:pPr>
+  </w:style>
+  <w:style w:type="character" w:styleId="Hyperlink">
+    <w:name w:val="Hyperlink"/>
+    <w:basedOn w:val="DefaultParagraphFont"/>
+    <w:uiPriority w:val="99"/>
+    <w:unhideWhenUsed/>
+    <w:rsid w:val="001637DA"/>
+    <w:rPr>
+      <w:color w:val="0000FF" w:themeColor="hyperlink"/>
+      <w:u w:val="single"/>
+    </w:rPr>
   </w:style>
 </w:styles>
 </file>

</xml_diff>